<commit_message>
Doc: Seguimiento de riesgos Etapa de cierre
</commit_message>
<xml_diff>
--- a/4. Etapa de cierre/Gestion de riesgos/Seguimiento de Riesgos_Vesta Risk Manager_T-Code.docx
+++ b/4. Etapa de cierre/Gestion de riesgos/Seguimiento de Riesgos_Vesta Risk Manager_T-Code.docx
@@ -11199,10 +11199,7 @@
           </w:tcPr>
           <w:p>
             <w:r>
-              <w:t>25</w:t>
-            </w:r>
-            <w:r>
-              <w:t>%</w:t>
+              <w:t>10%</w:t>
             </w:r>
           </w:p>
         </w:tc>
@@ -11299,11 +11296,27 @@
     </w:p>
     <w:p>
       <w:pPr>
+        <w:pStyle w:val="PSI-Normal"/>
+      </w:pPr>
+    </w:p>
+    <w:p>
+      <w:pPr>
+        <w:pStyle w:val="PSI-Normal"/>
+      </w:pPr>
+    </w:p>
+    <w:p>
+      <w:pPr>
+        <w:pStyle w:val="PSI-Normal"/>
+      </w:pPr>
+    </w:p>
+    <w:p>
+      <w:pPr>
         <w:pStyle w:val="PSI-Ttulo2"/>
         <w:outlineLvl w:val="2"/>
       </w:pPr>
       <w:bookmarkStart w:id="33" w:name="_Toc193929944"/>
       <w:r>
+        <w:lastRenderedPageBreak/>
         <w:t>Plan de Riesgos</w:t>
       </w:r>
       <w:bookmarkEnd w:id="33"/>
@@ -11380,7 +11393,6 @@
           </w:tcPr>
           <w:p>
             <w:r>
-              <w:lastRenderedPageBreak/>
               <w:t>Mitigación</w:t>
             </w:r>
           </w:p>
@@ -11705,11 +11717,11 @@
           </w:tcPr>
           <w:p>
             <w:r>
-              <w:t xml:space="preserve">Se delegaron las tareas de forma adecuada, pero siguió siendo insuficiente para completar todas las tareas de implementación requeridas. Esto </w:t>
+              <w:t xml:space="preserve">Se delegaron las tareas de forma adecuada, pero siguió siendo insuficiente para completar todas las tareas de </w:t>
             </w:r>
             <w:r>
               <w:lastRenderedPageBreak/>
-              <w:t>ocasiono que la ejecución de los casos de prueba se retrasara.</w:t>
+              <w:t>implementación requeridas. Esto ocasiono que la ejecución de los casos de prueba se retrasara.</w:t>
             </w:r>
           </w:p>
         </w:tc>
@@ -11944,11 +11956,11 @@
           </w:tcPr>
           <w:p>
             <w:r>
-              <w:t xml:space="preserve">A pesar de que no se realizaron los avances esperados en la implementación, esto se debe mayormente </w:t>
+              <w:t xml:space="preserve">A pesar de que no se realizaron los avances esperados en la implementación, esto </w:t>
             </w:r>
             <w:r>
               <w:lastRenderedPageBreak/>
-              <w:t xml:space="preserve">a lo extenso del caso de uso desarrollado. </w:t>
+              <w:t xml:space="preserve">se debe mayormente a lo extenso del caso de uso desarrollado. </w:t>
             </w:r>
           </w:p>
         </w:tc>
@@ -13290,7 +13302,15 @@
               <w:t>ó</w:t>
             </w:r>
             <w:r>
-              <w:t>n C4 pero gracias al plan de mitigación y contingencia se pudo avanzar sin ninguna preocupación.</w:t>
+              <w:t xml:space="preserve">n </w:t>
+            </w:r>
+            <w:proofErr w:type="gramStart"/>
+            <w:r>
+              <w:t>C4</w:t>
+            </w:r>
+            <w:proofErr w:type="gramEnd"/>
+            <w:r>
+              <w:t xml:space="preserve"> pero gracias al plan de mitigación y contingencia se pudo avanzar sin ninguna preocupación.</w:t>
             </w:r>
           </w:p>
         </w:tc>

</xml_diff>

<commit_message>
Docs: Corregir y actualizar documentación
</commit_message>
<xml_diff>
--- a/4. Etapa de cierre/Gestion de riesgos/Seguimiento de Riesgos_Vesta Risk Manager_T-Code.docx
+++ b/4. Etapa de cierre/Gestion de riesgos/Seguimiento de Riesgos_Vesta Risk Manager_T-Code.docx
@@ -7605,6 +7605,1631 @@
       <w:bookmarkStart w:id="14" w:name="_Toc193929925"/>
       <w:r>
         <w:lastRenderedPageBreak/>
+        <w:t xml:space="preserve">Riesgo </w:t>
+      </w:r>
+      <w:r>
+        <w:t>09</w:t>
+      </w:r>
+      <w:r>
+        <w:t>:</w:t>
+      </w:r>
+    </w:p>
+    <w:p>
+      <w:pPr>
+        <w:pStyle w:val="PSI-Ttulo1"/>
+        <w:outlineLvl w:val="1"/>
+      </w:pPr>
+      <w:r>
+        <w:t>Leyenda</w:t>
+      </w:r>
+    </w:p>
+    <w:tbl>
+      <w:tblPr>
+        <w:tblW w:w="0" w:type="auto"/>
+        <w:tblInd w:w="357" w:type="dxa"/>
+        <w:tblBorders>
+          <w:top w:val="single" w:sz="4" w:space="0" w:color="000000"/>
+          <w:left w:val="single" w:sz="4" w:space="0" w:color="000000"/>
+          <w:bottom w:val="single" w:sz="4" w:space="0" w:color="000000"/>
+          <w:right w:val="single" w:sz="4" w:space="0" w:color="000000"/>
+          <w:insideH w:val="single" w:sz="4" w:space="0" w:color="000000"/>
+          <w:insideV w:val="single" w:sz="4" w:space="0" w:color="000000"/>
+        </w:tblBorders>
+        <w:tblLook w:val="04A0" w:firstRow="1" w:lastRow="0" w:firstColumn="1" w:lastColumn="0" w:noHBand="0" w:noVBand="1"/>
+      </w:tblPr>
+      <w:tblGrid>
+        <w:gridCol w:w="2667"/>
+        <w:gridCol w:w="5470"/>
+      </w:tblGrid>
+      <w:tr>
+        <w:tc>
+          <w:tcPr>
+            <w:tcW w:w="2728" w:type="dxa"/>
+            <w:shd w:val="clear" w:color="auto" w:fill="8DB3E2"/>
+            <w:vAlign w:val="center"/>
+          </w:tcPr>
+          <w:p>
+            <w:r>
+              <w:t>Número de Referencia</w:t>
+            </w:r>
+          </w:p>
+        </w:tc>
+        <w:tc>
+          <w:tcPr>
+            <w:tcW w:w="5635" w:type="dxa"/>
+            <w:vAlign w:val="center"/>
+          </w:tcPr>
+          <w:p>
+            <w:r>
+              <w:t>RK</w:t>
+            </w:r>
+            <w:r>
+              <w:t>09</w:t>
+            </w:r>
+          </w:p>
+        </w:tc>
+      </w:tr>
+      <w:tr>
+        <w:tc>
+          <w:tcPr>
+            <w:tcW w:w="2728" w:type="dxa"/>
+            <w:shd w:val="clear" w:color="auto" w:fill="8DB3E2"/>
+            <w:vAlign w:val="center"/>
+          </w:tcPr>
+          <w:p>
+            <w:r>
+              <w:t>Fecha de Identificación</w:t>
+            </w:r>
+          </w:p>
+        </w:tc>
+        <w:tc>
+          <w:tcPr>
+            <w:tcW w:w="5635" w:type="dxa"/>
+            <w:vAlign w:val="center"/>
+          </w:tcPr>
+          <w:p>
+            <w:r>
+              <w:t>13</w:t>
+            </w:r>
+            <w:r>
+              <w:t>/09/2024</w:t>
+            </w:r>
+          </w:p>
+        </w:tc>
+      </w:tr>
+      <w:tr>
+        <w:tc>
+          <w:tcPr>
+            <w:tcW w:w="2728" w:type="dxa"/>
+            <w:shd w:val="clear" w:color="auto" w:fill="8DB3E2"/>
+            <w:vAlign w:val="center"/>
+          </w:tcPr>
+          <w:p>
+            <w:r>
+              <w:t>Etapa</w:t>
+            </w:r>
+          </w:p>
+        </w:tc>
+        <w:tc>
+          <w:tcPr>
+            <w:tcW w:w="5635" w:type="dxa"/>
+            <w:vAlign w:val="center"/>
+          </w:tcPr>
+          <w:p>
+            <w:r>
+              <w:t>Fase de inicio</w:t>
+            </w:r>
+          </w:p>
+        </w:tc>
+      </w:tr>
+      <w:tr>
+        <w:tc>
+          <w:tcPr>
+            <w:tcW w:w="2728" w:type="dxa"/>
+            <w:shd w:val="clear" w:color="auto" w:fill="8DB3E2"/>
+            <w:vAlign w:val="center"/>
+          </w:tcPr>
+          <w:p>
+            <w:r>
+              <w:t>Nombre del Riesgo</w:t>
+            </w:r>
+          </w:p>
+        </w:tc>
+        <w:tc>
+          <w:tcPr>
+            <w:tcW w:w="5635" w:type="dxa"/>
+            <w:vAlign w:val="center"/>
+          </w:tcPr>
+          <w:p>
+            <w:pPr>
+              <w:spacing w:before="0" w:line="240" w:lineRule="auto"/>
+              <w:rPr>
+                <w:rFonts w:cs="Calibri"/>
+                <w:color w:val="000000"/>
+                <w:lang w:val="es-AR" w:eastAsia="es-AR"/>
+              </w:rPr>
+            </w:pPr>
+            <w:r>
+              <w:rPr>
+                <w:rFonts w:cs="Calibri"/>
+                <w:color w:val="000000"/>
+              </w:rPr>
+              <w:t>Dadas las dificultades en la implementación de pruebas efectivas, podría ocurrir una cobertura insuficiente, lo que podría incrementar la posibilidad de que se entreguen versiones con defectos no detectados, impactando negativamente la reputación del equipo.</w:t>
+            </w:r>
+          </w:p>
+        </w:tc>
+      </w:tr>
+      <w:tr>
+        <w:tc>
+          <w:tcPr>
+            <w:tcW w:w="2728" w:type="dxa"/>
+            <w:shd w:val="clear" w:color="auto" w:fill="8DB3E2"/>
+            <w:vAlign w:val="center"/>
+          </w:tcPr>
+          <w:p>
+            <w:r>
+              <w:t>Categoría</w:t>
+            </w:r>
+          </w:p>
+        </w:tc>
+        <w:tc>
+          <w:tcPr>
+            <w:tcW w:w="5635" w:type="dxa"/>
+            <w:vAlign w:val="center"/>
+          </w:tcPr>
+          <w:p>
+            <w:pPr>
+              <w:rPr>
+                <w:rFonts w:cs="Calibri"/>
+                <w:color w:val="000000"/>
+                <w:lang w:val="es-AR" w:eastAsia="es-AR"/>
+              </w:rPr>
+            </w:pPr>
+            <w:r>
+              <w:rPr>
+                <w:rFonts w:cs="Calibri"/>
+                <w:color w:val="000000"/>
+              </w:rPr>
+              <w:t>Experiencia y capacidad</w:t>
+            </w:r>
+          </w:p>
+        </w:tc>
+      </w:tr>
+      <w:tr>
+        <w:tc>
+          <w:tcPr>
+            <w:tcW w:w="2728" w:type="dxa"/>
+            <w:shd w:val="clear" w:color="auto" w:fill="8DB3E2"/>
+            <w:vAlign w:val="center"/>
+          </w:tcPr>
+          <w:p>
+            <w:r>
+              <w:t>Descripción</w:t>
+            </w:r>
+          </w:p>
+        </w:tc>
+        <w:tc>
+          <w:tcPr>
+            <w:tcW w:w="5635" w:type="dxa"/>
+            <w:vAlign w:val="center"/>
+          </w:tcPr>
+          <w:p>
+            <w:r>
+              <w:t xml:space="preserve">Este riesgo hace referencia a la </w:t>
+            </w:r>
+            <w:r>
+              <w:t>poca experiencia del equipo de desarrollo en el diseño y ejecución de pruebas de software, lo que podría causar una baja detección de defectos.</w:t>
+            </w:r>
+          </w:p>
+        </w:tc>
+      </w:tr>
+      <w:tr>
+        <w:tc>
+          <w:tcPr>
+            <w:tcW w:w="2728" w:type="dxa"/>
+            <w:shd w:val="clear" w:color="auto" w:fill="8DB3E2"/>
+            <w:vAlign w:val="center"/>
+          </w:tcPr>
+          <w:p>
+            <w:r>
+              <w:t>Impacto</w:t>
+            </w:r>
+          </w:p>
+        </w:tc>
+        <w:tc>
+          <w:tcPr>
+            <w:tcW w:w="5635" w:type="dxa"/>
+            <w:vAlign w:val="center"/>
+          </w:tcPr>
+          <w:p>
+            <w:r>
+              <w:t>4</w:t>
+            </w:r>
+          </w:p>
+        </w:tc>
+      </w:tr>
+      <w:tr>
+        <w:tc>
+          <w:tcPr>
+            <w:tcW w:w="2728" w:type="dxa"/>
+            <w:shd w:val="clear" w:color="auto" w:fill="8DB3E2"/>
+            <w:vAlign w:val="center"/>
+          </w:tcPr>
+          <w:p>
+            <w:r>
+              <w:t>Probabilidad</w:t>
+            </w:r>
+          </w:p>
+        </w:tc>
+        <w:tc>
+          <w:tcPr>
+            <w:tcW w:w="5635" w:type="dxa"/>
+            <w:vAlign w:val="center"/>
+          </w:tcPr>
+          <w:p>
+            <w:r>
+              <w:t>20%</w:t>
+            </w:r>
+          </w:p>
+        </w:tc>
+      </w:tr>
+      <w:tr>
+        <w:tc>
+          <w:tcPr>
+            <w:tcW w:w="2728" w:type="dxa"/>
+            <w:shd w:val="clear" w:color="auto" w:fill="8DB3E2"/>
+            <w:vAlign w:val="center"/>
+          </w:tcPr>
+          <w:p>
+            <w:r>
+              <w:t>Factor</w:t>
+            </w:r>
+          </w:p>
+        </w:tc>
+        <w:tc>
+          <w:tcPr>
+            <w:tcW w:w="5635" w:type="dxa"/>
+            <w:vAlign w:val="center"/>
+          </w:tcPr>
+          <w:p>
+            <w:r>
+              <w:t>80</w:t>
+            </w:r>
+          </w:p>
+        </w:tc>
+      </w:tr>
+      <w:tr>
+        <w:tc>
+          <w:tcPr>
+            <w:tcW w:w="2728" w:type="dxa"/>
+            <w:shd w:val="clear" w:color="auto" w:fill="8DB3E2"/>
+            <w:vAlign w:val="center"/>
+          </w:tcPr>
+          <w:p>
+            <w:r>
+              <w:t>Causas</w:t>
+            </w:r>
+          </w:p>
+        </w:tc>
+        <w:tc>
+          <w:tcPr>
+            <w:tcW w:w="5635" w:type="dxa"/>
+            <w:vAlign w:val="center"/>
+          </w:tcPr>
+          <w:p>
+            <w:r>
+              <w:rPr>
+                <w:rFonts w:cs="Calibri"/>
+                <w:color w:val="000000"/>
+              </w:rPr>
+              <w:t>L</w:t>
+            </w:r>
+            <w:r>
+              <w:rPr>
+                <w:rFonts w:cs="Calibri"/>
+                <w:color w:val="000000"/>
+              </w:rPr>
+              <w:t xml:space="preserve">a </w:t>
+            </w:r>
+            <w:r>
+              <w:rPr>
+                <w:rFonts w:cs="Calibri"/>
+                <w:color w:val="000000"/>
+              </w:rPr>
+              <w:t>poca experiencia del equipo de desarrollo en el diseño y ejecución de pruebas.</w:t>
+            </w:r>
+          </w:p>
+        </w:tc>
+      </w:tr>
+      <w:tr>
+        <w:tc>
+          <w:tcPr>
+            <w:tcW w:w="2728" w:type="dxa"/>
+            <w:shd w:val="clear" w:color="auto" w:fill="8DB3E2"/>
+            <w:vAlign w:val="center"/>
+          </w:tcPr>
+          <w:p>
+            <w:r>
+              <w:t>Síntomas</w:t>
+            </w:r>
+          </w:p>
+        </w:tc>
+        <w:tc>
+          <w:tcPr>
+            <w:tcW w:w="5635" w:type="dxa"/>
+            <w:vAlign w:val="center"/>
+          </w:tcPr>
+          <w:p>
+            <w:r>
+              <w:rPr>
+                <w:rFonts w:cs="Calibri"/>
+                <w:color w:val="000000"/>
+              </w:rPr>
+              <w:t>Defectos del sistema no detectados y corregidos.</w:t>
+            </w:r>
+          </w:p>
+        </w:tc>
+      </w:tr>
+      <w:tr>
+        <w:tc>
+          <w:tcPr>
+            <w:tcW w:w="2728" w:type="dxa"/>
+            <w:shd w:val="clear" w:color="auto" w:fill="8DB3E2"/>
+            <w:vAlign w:val="center"/>
+          </w:tcPr>
+          <w:p>
+            <w:r>
+              <w:t>Estrategia de Respuesta</w:t>
+            </w:r>
+          </w:p>
+        </w:tc>
+        <w:tc>
+          <w:tcPr>
+            <w:tcW w:w="5635" w:type="dxa"/>
+            <w:vAlign w:val="center"/>
+          </w:tcPr>
+          <w:p>
+            <w:r>
+              <w:t>Mitigación y Contingencia.</w:t>
+            </w:r>
+          </w:p>
+        </w:tc>
+      </w:tr>
+      <w:tr>
+        <w:tc>
+          <w:tcPr>
+            <w:tcW w:w="2728" w:type="dxa"/>
+            <w:shd w:val="clear" w:color="auto" w:fill="8DB3E2"/>
+            <w:vAlign w:val="center"/>
+          </w:tcPr>
+          <w:p>
+            <w:r>
+              <w:t>Responsable</w:t>
+            </w:r>
+          </w:p>
+        </w:tc>
+        <w:tc>
+          <w:tcPr>
+            <w:tcW w:w="5635" w:type="dxa"/>
+            <w:vAlign w:val="center"/>
+          </w:tcPr>
+          <w:p>
+            <w:r>
+              <w:t>CA</w:t>
+            </w:r>
+          </w:p>
+        </w:tc>
+      </w:tr>
+      <w:tr>
+        <w:tc>
+          <w:tcPr>
+            <w:tcW w:w="2728" w:type="dxa"/>
+            <w:shd w:val="clear" w:color="auto" w:fill="8DB3E2"/>
+            <w:vAlign w:val="center"/>
+          </w:tcPr>
+          <w:p>
+            <w:r>
+              <w:t>Respuesta al Riesgo</w:t>
+            </w:r>
+          </w:p>
+        </w:tc>
+        <w:tc>
+          <w:tcPr>
+            <w:tcW w:w="5635" w:type="dxa"/>
+            <w:vAlign w:val="center"/>
+          </w:tcPr>
+          <w:p>
+            <w:pPr>
+              <w:pStyle w:val="Prrafodelista"/>
+              <w:numPr>
+                <w:ilvl w:val="0"/>
+                <w:numId w:val="41"/>
+              </w:numPr>
+            </w:pPr>
+            <w:r>
+              <w:t>Análisis y optimización de los casos de prueba diseñados.</w:t>
+            </w:r>
+          </w:p>
+          <w:p>
+            <w:pPr>
+              <w:pStyle w:val="Prrafodelista"/>
+              <w:numPr>
+                <w:ilvl w:val="0"/>
+                <w:numId w:val="41"/>
+              </w:numPr>
+            </w:pPr>
+            <w:r>
+              <w:t>Documento de verificación con los defectos detectados.</w:t>
+            </w:r>
+          </w:p>
+        </w:tc>
+      </w:tr>
+    </w:tbl>
+    <w:p>
+      <w:pPr>
+        <w:pStyle w:val="PSI-Ttulo1"/>
+        <w:outlineLvl w:val="1"/>
+      </w:pPr>
+      <w:r>
+        <w:t xml:space="preserve">Referencia </w:t>
+      </w:r>
+      <w:r>
+        <w:t>RK</w:t>
+      </w:r>
+      <w:r>
+        <w:t>9</w:t>
+      </w:r>
+    </w:p>
+    <w:p>
+      <w:pPr>
+        <w:pStyle w:val="PSI-Ttulo2"/>
+        <w:outlineLvl w:val="2"/>
+      </w:pPr>
+      <w:r>
+        <w:t>Identificación</w:t>
+      </w:r>
+    </w:p>
+    <w:tbl>
+      <w:tblPr>
+        <w:tblW w:w="0" w:type="auto"/>
+        <w:tblInd w:w="-34" w:type="dxa"/>
+        <w:tblBorders>
+          <w:top w:val="single" w:sz="4" w:space="0" w:color="000000"/>
+          <w:left w:val="single" w:sz="4" w:space="0" w:color="000000"/>
+          <w:bottom w:val="single" w:sz="4" w:space="0" w:color="000000"/>
+          <w:right w:val="single" w:sz="4" w:space="0" w:color="000000"/>
+          <w:insideH w:val="single" w:sz="4" w:space="0" w:color="000000"/>
+          <w:insideV w:val="single" w:sz="4" w:space="0" w:color="000000"/>
+        </w:tblBorders>
+        <w:tblLook w:val="04A0" w:firstRow="1" w:lastRow="0" w:firstColumn="1" w:lastColumn="0" w:noHBand="0" w:noVBand="1"/>
+      </w:tblPr>
+      <w:tblGrid>
+        <w:gridCol w:w="3094"/>
+        <w:gridCol w:w="1182"/>
+        <w:gridCol w:w="191"/>
+        <w:gridCol w:w="1361"/>
+        <w:gridCol w:w="2700"/>
+      </w:tblGrid>
+      <w:tr>
+        <w:trPr>
+          <w:trHeight w:val="335"/>
+        </w:trPr>
+        <w:tc>
+          <w:tcPr>
+            <w:tcW w:w="3094" w:type="dxa"/>
+            <w:shd w:val="clear" w:color="auto" w:fill="8DB3E2"/>
+          </w:tcPr>
+          <w:p>
+            <w:r>
+              <w:t>Número de Referencia</w:t>
+            </w:r>
+          </w:p>
+        </w:tc>
+        <w:tc>
+          <w:tcPr>
+            <w:tcW w:w="2734" w:type="dxa"/>
+            <w:gridSpan w:val="3"/>
+            <w:shd w:val="clear" w:color="auto" w:fill="8DB3E2"/>
+          </w:tcPr>
+          <w:p>
+            <w:r>
+              <w:t>Fecha de Identificación</w:t>
+            </w:r>
+          </w:p>
+        </w:tc>
+        <w:tc>
+          <w:tcPr>
+            <w:tcW w:w="2700" w:type="dxa"/>
+            <w:shd w:val="clear" w:color="auto" w:fill="8DB3E2"/>
+          </w:tcPr>
+          <w:p>
+            <w:r>
+              <w:t>Etapa</w:t>
+            </w:r>
+          </w:p>
+        </w:tc>
+      </w:tr>
+      <w:tr>
+        <w:trPr>
+          <w:trHeight w:val="335"/>
+        </w:trPr>
+        <w:tc>
+          <w:tcPr>
+            <w:tcW w:w="3094" w:type="dxa"/>
+            <w:shd w:val="clear" w:color="auto" w:fill="auto"/>
+          </w:tcPr>
+          <w:p>
+            <w:r>
+              <w:t>RK</w:t>
+            </w:r>
+            <w:r>
+              <w:t>9</w:t>
+            </w:r>
+          </w:p>
+        </w:tc>
+        <w:tc>
+          <w:tcPr>
+            <w:tcW w:w="2734" w:type="dxa"/>
+            <w:gridSpan w:val="3"/>
+            <w:shd w:val="clear" w:color="auto" w:fill="auto"/>
+            <w:vAlign w:val="center"/>
+          </w:tcPr>
+          <w:p>
+            <w:r>
+              <w:t>13</w:t>
+            </w:r>
+            <w:r>
+              <w:t>/09/2024</w:t>
+            </w:r>
+          </w:p>
+        </w:tc>
+        <w:tc>
+          <w:tcPr>
+            <w:tcW w:w="2700" w:type="dxa"/>
+            <w:shd w:val="clear" w:color="auto" w:fill="auto"/>
+          </w:tcPr>
+          <w:p>
+            <w:r>
+              <w:t>Fase de inicio</w:t>
+            </w:r>
+          </w:p>
+        </w:tc>
+      </w:tr>
+      <w:tr>
+        <w:tc>
+          <w:tcPr>
+            <w:tcW w:w="4467" w:type="dxa"/>
+            <w:gridSpan w:val="3"/>
+            <w:shd w:val="clear" w:color="auto" w:fill="8DB3E2"/>
+          </w:tcPr>
+          <w:p>
+            <w:r>
+              <w:t>Nombre del Riesgo</w:t>
+            </w:r>
+          </w:p>
+        </w:tc>
+        <w:tc>
+          <w:tcPr>
+            <w:tcW w:w="4061" w:type="dxa"/>
+            <w:gridSpan w:val="2"/>
+            <w:shd w:val="clear" w:color="auto" w:fill="8DB3E2"/>
+          </w:tcPr>
+          <w:p>
+            <w:r>
+              <w:t>Categoría</w:t>
+            </w:r>
+          </w:p>
+        </w:tc>
+      </w:tr>
+      <w:tr>
+        <w:tc>
+          <w:tcPr>
+            <w:tcW w:w="4467" w:type="dxa"/>
+            <w:gridSpan w:val="3"/>
+            <w:vAlign w:val="center"/>
+          </w:tcPr>
+          <w:p>
+            <w:r>
+              <w:rPr>
+                <w:rFonts w:cs="Calibri"/>
+                <w:color w:val="000000"/>
+              </w:rPr>
+              <w:lastRenderedPageBreak/>
+              <w:t>Dadas las dificultades en la implementación de pruebas efectivas, podría ocurrir una cobertura insuficiente, lo que podría incrementar la posibilidad de que se entreguen versiones con defectos no detectados, impactando negativamente la reputación del equipo.</w:t>
+            </w:r>
+          </w:p>
+        </w:tc>
+        <w:tc>
+          <w:tcPr>
+            <w:tcW w:w="4061" w:type="dxa"/>
+            <w:gridSpan w:val="2"/>
+            <w:vAlign w:val="center"/>
+          </w:tcPr>
+          <w:p>
+            <w:r>
+              <w:t>Experiencia y capacidad</w:t>
+            </w:r>
+          </w:p>
+        </w:tc>
+      </w:tr>
+      <w:tr>
+        <w:tc>
+          <w:tcPr>
+            <w:tcW w:w="8528" w:type="dxa"/>
+            <w:gridSpan w:val="5"/>
+            <w:shd w:val="clear" w:color="auto" w:fill="8DB3E2"/>
+          </w:tcPr>
+          <w:p>
+            <w:r>
+              <w:t>Descripción</w:t>
+            </w:r>
+          </w:p>
+        </w:tc>
+      </w:tr>
+      <w:tr>
+        <w:tc>
+          <w:tcPr>
+            <w:tcW w:w="8528" w:type="dxa"/>
+            <w:gridSpan w:val="5"/>
+            <w:vAlign w:val="center"/>
+          </w:tcPr>
+          <w:p>
+            <w:r>
+              <w:t>Este riesgo hace referencia a la poca experiencia del equipo de desarrollo en el diseño y ejecución de pruebas de software, lo que podría causar una baja detección de defectos.</w:t>
+            </w:r>
+          </w:p>
+        </w:tc>
+      </w:tr>
+      <w:tr>
+        <w:tc>
+          <w:tcPr>
+            <w:tcW w:w="4276" w:type="dxa"/>
+            <w:gridSpan w:val="2"/>
+            <w:shd w:val="clear" w:color="auto" w:fill="8DB3E2"/>
+          </w:tcPr>
+          <w:p>
+            <w:r>
+              <w:t>Estado del Riesgo (Activo, Cerrado)</w:t>
+            </w:r>
+          </w:p>
+        </w:tc>
+        <w:tc>
+          <w:tcPr>
+            <w:tcW w:w="4252" w:type="dxa"/>
+            <w:gridSpan w:val="3"/>
+          </w:tcPr>
+          <w:p>
+            <w:r>
+              <w:t>Cerrado</w:t>
+            </w:r>
+          </w:p>
+        </w:tc>
+      </w:tr>
+    </w:tbl>
+    <w:p>
+      <w:pPr>
+        <w:pStyle w:val="PSI-Normal"/>
+      </w:pPr>
+    </w:p>
+    <w:p>
+      <w:pPr>
+        <w:pStyle w:val="PSI-Ttulo2"/>
+        <w:outlineLvl w:val="2"/>
+      </w:pPr>
+      <w:r>
+        <w:t>Análisis</w:t>
+      </w:r>
+    </w:p>
+    <w:tbl>
+      <w:tblPr>
+        <w:tblW w:w="0" w:type="auto"/>
+        <w:tblInd w:w="-34" w:type="dxa"/>
+        <w:tblBorders>
+          <w:top w:val="single" w:sz="4" w:space="0" w:color="000000"/>
+          <w:left w:val="single" w:sz="4" w:space="0" w:color="000000"/>
+          <w:bottom w:val="single" w:sz="4" w:space="0" w:color="000000"/>
+          <w:right w:val="single" w:sz="4" w:space="0" w:color="000000"/>
+          <w:insideH w:val="single" w:sz="4" w:space="0" w:color="000000"/>
+          <w:insideV w:val="single" w:sz="4" w:space="0" w:color="000000"/>
+        </w:tblBorders>
+        <w:tblLook w:val="04A0" w:firstRow="1" w:lastRow="0" w:firstColumn="1" w:lastColumn="0" w:noHBand="0" w:noVBand="1"/>
+      </w:tblPr>
+      <w:tblGrid>
+        <w:gridCol w:w="3087"/>
+        <w:gridCol w:w="2755"/>
+        <w:gridCol w:w="2686"/>
+      </w:tblGrid>
+      <w:tr>
+        <w:tc>
+          <w:tcPr>
+            <w:tcW w:w="3087" w:type="dxa"/>
+            <w:shd w:val="clear" w:color="auto" w:fill="8DB3E2"/>
+          </w:tcPr>
+          <w:p>
+            <w:r>
+              <w:t>Impacto</w:t>
+            </w:r>
+          </w:p>
+        </w:tc>
+        <w:tc>
+          <w:tcPr>
+            <w:tcW w:w="2755" w:type="dxa"/>
+            <w:shd w:val="clear" w:color="auto" w:fill="8DB3E2"/>
+          </w:tcPr>
+          <w:p>
+            <w:r>
+              <w:t>Probabilidad</w:t>
+            </w:r>
+          </w:p>
+        </w:tc>
+        <w:tc>
+          <w:tcPr>
+            <w:tcW w:w="2686" w:type="dxa"/>
+            <w:shd w:val="clear" w:color="auto" w:fill="8DB3E2"/>
+          </w:tcPr>
+          <w:p>
+            <w:r>
+              <w:t>Factor</w:t>
+            </w:r>
+          </w:p>
+        </w:tc>
+      </w:tr>
+      <w:tr>
+        <w:tc>
+          <w:tcPr>
+            <w:tcW w:w="3087" w:type="dxa"/>
+          </w:tcPr>
+          <w:p>
+            <w:r>
+              <w:t>4</w:t>
+            </w:r>
+          </w:p>
+        </w:tc>
+        <w:tc>
+          <w:tcPr>
+            <w:tcW w:w="2755" w:type="dxa"/>
+          </w:tcPr>
+          <w:p>
+            <w:r>
+              <w:t>20%</w:t>
+            </w:r>
+          </w:p>
+        </w:tc>
+        <w:tc>
+          <w:tcPr>
+            <w:tcW w:w="2686" w:type="dxa"/>
+          </w:tcPr>
+          <w:p>
+            <w:r>
+              <w:t>80</w:t>
+            </w:r>
+          </w:p>
+        </w:tc>
+      </w:tr>
+      <w:tr>
+        <w:tc>
+          <w:tcPr>
+            <w:tcW w:w="8528" w:type="dxa"/>
+            <w:gridSpan w:val="3"/>
+            <w:shd w:val="clear" w:color="auto" w:fill="8DB3E2"/>
+          </w:tcPr>
+          <w:p>
+            <w:r>
+              <w:t>Causas</w:t>
+            </w:r>
+          </w:p>
+        </w:tc>
+      </w:tr>
+      <w:tr>
+        <w:tc>
+          <w:tcPr>
+            <w:tcW w:w="8528" w:type="dxa"/>
+            <w:gridSpan w:val="3"/>
+            <w:vAlign w:val="center"/>
+          </w:tcPr>
+          <w:p>
+            <w:r>
+              <w:rPr>
+                <w:rFonts w:cs="Calibri"/>
+                <w:color w:val="000000"/>
+              </w:rPr>
+              <w:t>L</w:t>
+            </w:r>
+            <w:r>
+              <w:rPr>
+                <w:rFonts w:cs="Calibri"/>
+                <w:color w:val="000000"/>
+              </w:rPr>
+              <w:t xml:space="preserve">a </w:t>
+            </w:r>
+            <w:r>
+              <w:rPr>
+                <w:rFonts w:cs="Calibri"/>
+                <w:color w:val="000000"/>
+              </w:rPr>
+              <w:t>poca experiencia del equipo de desarrollo en el diseño y ejecución de pruebas.</w:t>
+            </w:r>
+          </w:p>
+        </w:tc>
+      </w:tr>
+      <w:tr>
+        <w:tc>
+          <w:tcPr>
+            <w:tcW w:w="8528" w:type="dxa"/>
+            <w:gridSpan w:val="3"/>
+            <w:shd w:val="clear" w:color="auto" w:fill="8DB3E2"/>
+            <w:vAlign w:val="center"/>
+          </w:tcPr>
+          <w:p>
+            <w:r>
+              <w:rPr>
+                <w:rFonts w:cs="Calibri"/>
+                <w:color w:val="000000"/>
+              </w:rPr>
+              <w:t>Síntomas</w:t>
+            </w:r>
+          </w:p>
+        </w:tc>
+      </w:tr>
+      <w:tr>
+        <w:tc>
+          <w:tcPr>
+            <w:tcW w:w="8528" w:type="dxa"/>
+            <w:gridSpan w:val="3"/>
+          </w:tcPr>
+          <w:p>
+            <w:r>
+              <w:rPr>
+                <w:rFonts w:cs="Calibri"/>
+                <w:color w:val="000000"/>
+              </w:rPr>
+              <w:t>Defectos del sistema no detectados y corregidos.</w:t>
+            </w:r>
+          </w:p>
+        </w:tc>
+      </w:tr>
+    </w:tbl>
+    <w:p>
+      <w:pPr>
+        <w:pStyle w:val="PSI-Normal"/>
+      </w:pPr>
+    </w:p>
+    <w:p>
+      <w:pPr>
+        <w:pStyle w:val="PSI-Ttulo2"/>
+        <w:outlineLvl w:val="2"/>
+      </w:pPr>
+      <w:r>
+        <w:t>Plan de Riesgos</w:t>
+      </w:r>
+    </w:p>
+    <w:tbl>
+      <w:tblPr>
+        <w:tblW w:w="8755" w:type="dxa"/>
+        <w:tblBorders>
+          <w:top w:val="single" w:sz="4" w:space="0" w:color="000000"/>
+          <w:left w:val="single" w:sz="4" w:space="0" w:color="000000"/>
+          <w:bottom w:val="single" w:sz="4" w:space="0" w:color="000000"/>
+          <w:right w:val="single" w:sz="4" w:space="0" w:color="000000"/>
+          <w:insideH w:val="single" w:sz="4" w:space="0" w:color="000000"/>
+          <w:insideV w:val="single" w:sz="4" w:space="0" w:color="000000"/>
+        </w:tblBorders>
+        <w:tblLook w:val="04A0" w:firstRow="1" w:lastRow="0" w:firstColumn="1" w:lastColumn="0" w:noHBand="0" w:noVBand="1"/>
+      </w:tblPr>
+      <w:tblGrid>
+        <w:gridCol w:w="2660"/>
+        <w:gridCol w:w="1701"/>
+        <w:gridCol w:w="2693"/>
+        <w:gridCol w:w="1701"/>
+      </w:tblGrid>
+      <w:tr>
+        <w:tc>
+          <w:tcPr>
+            <w:tcW w:w="2660" w:type="dxa"/>
+            <w:shd w:val="clear" w:color="auto" w:fill="8DB3E2"/>
+          </w:tcPr>
+          <w:p>
+            <w:r>
+              <w:t>Estrategia de Respuesta</w:t>
+            </w:r>
+          </w:p>
+        </w:tc>
+        <w:tc>
+          <w:tcPr>
+            <w:tcW w:w="1701" w:type="dxa"/>
+            <w:shd w:val="clear" w:color="auto" w:fill="8DB3E2"/>
+          </w:tcPr>
+          <w:p>
+            <w:r>
+              <w:t>Responsable</w:t>
+            </w:r>
+          </w:p>
+        </w:tc>
+        <w:tc>
+          <w:tcPr>
+            <w:tcW w:w="2693" w:type="dxa"/>
+            <w:shd w:val="clear" w:color="auto" w:fill="8DB3E2"/>
+          </w:tcPr>
+          <w:p>
+            <w:r>
+              <w:t>Respuesta al Riesgo</w:t>
+            </w:r>
+          </w:p>
+        </w:tc>
+        <w:tc>
+          <w:tcPr>
+            <w:tcW w:w="1701" w:type="dxa"/>
+            <w:shd w:val="clear" w:color="auto" w:fill="8DB3E2"/>
+          </w:tcPr>
+          <w:p>
+            <w:r>
+              <w:t>Etapa</w:t>
+            </w:r>
+          </w:p>
+        </w:tc>
+      </w:tr>
+      <w:tr>
+        <w:tc>
+          <w:tcPr>
+            <w:tcW w:w="2660" w:type="dxa"/>
+          </w:tcPr>
+          <w:p>
+            <w:r>
+              <w:t>Mitigación.</w:t>
+            </w:r>
+          </w:p>
+        </w:tc>
+        <w:tc>
+          <w:tcPr>
+            <w:tcW w:w="1701" w:type="dxa"/>
+          </w:tcPr>
+          <w:p>
+            <w:r>
+              <w:t>CA</w:t>
+            </w:r>
+          </w:p>
+        </w:tc>
+        <w:tc>
+          <w:tcPr>
+            <w:tcW w:w="2693" w:type="dxa"/>
+            <w:shd w:val="clear" w:color="auto" w:fill="auto"/>
+          </w:tcPr>
+          <w:p>
+            <w:pPr>
+              <w:pStyle w:val="Prrafodelista"/>
+              <w:numPr>
+                <w:ilvl w:val="0"/>
+                <w:numId w:val="23"/>
+              </w:numPr>
+            </w:pPr>
+            <w:r>
+              <w:t>Análisis de los casos de prueba diseñados y su efectividad.</w:t>
+            </w:r>
+          </w:p>
+          <w:p>
+            <w:pPr>
+              <w:pStyle w:val="Prrafodelista"/>
+              <w:numPr>
+                <w:ilvl w:val="0"/>
+                <w:numId w:val="23"/>
+              </w:numPr>
+            </w:pPr>
+            <w:r>
+              <w:t>Optimización de los casos de prueba.</w:t>
+            </w:r>
+          </w:p>
+        </w:tc>
+        <w:tc>
+          <w:tcPr>
+            <w:tcW w:w="1701" w:type="dxa"/>
+            <w:shd w:val="clear" w:color="auto" w:fill="auto"/>
+          </w:tcPr>
+          <w:p>
+            <w:r>
+              <w:t>Elaboración (2da iteración)</w:t>
+            </w:r>
+          </w:p>
+        </w:tc>
+      </w:tr>
+      <w:tr>
+        <w:tc>
+          <w:tcPr>
+            <w:tcW w:w="2660" w:type="dxa"/>
+          </w:tcPr>
+          <w:p>
+            <w:r>
+              <w:t>Contingencia</w:t>
+            </w:r>
+          </w:p>
+        </w:tc>
+        <w:tc>
+          <w:tcPr>
+            <w:tcW w:w="1701" w:type="dxa"/>
+          </w:tcPr>
+          <w:p>
+            <w:r>
+              <w:t>CA y HF</w:t>
+            </w:r>
+          </w:p>
+        </w:tc>
+        <w:tc>
+          <w:tcPr>
+            <w:tcW w:w="2693" w:type="dxa"/>
+            <w:shd w:val="clear" w:color="auto" w:fill="auto"/>
+          </w:tcPr>
+          <w:p>
+            <w:pPr>
+              <w:pStyle w:val="Prrafodelista"/>
+              <w:numPr>
+                <w:ilvl w:val="0"/>
+                <w:numId w:val="32"/>
+              </w:numPr>
+            </w:pPr>
+            <w:r>
+              <w:t>Elaboración de documento de verificación.</w:t>
+            </w:r>
+          </w:p>
+        </w:tc>
+        <w:tc>
+          <w:tcPr>
+            <w:tcW w:w="1701" w:type="dxa"/>
+            <w:shd w:val="clear" w:color="auto" w:fill="auto"/>
+          </w:tcPr>
+          <w:p>
+            <w:r>
+              <w:t>Elaboración (2da iteración)</w:t>
+            </w:r>
+          </w:p>
+        </w:tc>
+      </w:tr>
+    </w:tbl>
+    <w:p>
+      <w:pPr>
+        <w:pStyle w:val="PSI-Normal"/>
+      </w:pPr>
+    </w:p>
+    <w:p>
+      <w:pPr>
+        <w:pStyle w:val="PSI-Ttulo2"/>
+        <w:outlineLvl w:val="2"/>
+      </w:pPr>
+      <w:r>
+        <w:t>Seguimiento</w:t>
+      </w:r>
+    </w:p>
+    <w:tbl>
+      <w:tblPr>
+        <w:tblW w:w="8755" w:type="dxa"/>
+        <w:tblBorders>
+          <w:top w:val="single" w:sz="4" w:space="0" w:color="000000"/>
+          <w:left w:val="single" w:sz="4" w:space="0" w:color="000000"/>
+          <w:bottom w:val="single" w:sz="4" w:space="0" w:color="000000"/>
+          <w:right w:val="single" w:sz="4" w:space="0" w:color="000000"/>
+          <w:insideH w:val="single" w:sz="4" w:space="0" w:color="000000"/>
+          <w:insideV w:val="single" w:sz="4" w:space="0" w:color="000000"/>
+        </w:tblBorders>
+        <w:tblLook w:val="04A0" w:firstRow="1" w:lastRow="0" w:firstColumn="1" w:lastColumn="0" w:noHBand="0" w:noVBand="1"/>
+      </w:tblPr>
+      <w:tblGrid>
+        <w:gridCol w:w="2161"/>
+        <w:gridCol w:w="2161"/>
+        <w:gridCol w:w="2161"/>
+        <w:gridCol w:w="2272"/>
+      </w:tblGrid>
+      <w:tr>
+        <w:tc>
+          <w:tcPr>
+            <w:tcW w:w="2161" w:type="dxa"/>
+            <w:shd w:val="clear" w:color="auto" w:fill="8DB3E2"/>
+          </w:tcPr>
+          <w:p>
+            <w:r>
+              <w:t>Fecha</w:t>
+            </w:r>
+          </w:p>
+        </w:tc>
+        <w:tc>
+          <w:tcPr>
+            <w:tcW w:w="2161" w:type="dxa"/>
+            <w:shd w:val="clear" w:color="auto" w:fill="8DB3E2"/>
+          </w:tcPr>
+          <w:p>
+            <w:r>
+              <w:t>Etapa</w:t>
+            </w:r>
+          </w:p>
+        </w:tc>
+        <w:tc>
+          <w:tcPr>
+            <w:tcW w:w="2161" w:type="dxa"/>
+            <w:shd w:val="clear" w:color="auto" w:fill="8DB3E2"/>
+          </w:tcPr>
+          <w:p>
+            <w:r>
+              <w:t>Comentario</w:t>
+            </w:r>
+          </w:p>
+        </w:tc>
+        <w:tc>
+          <w:tcPr>
+            <w:tcW w:w="2272" w:type="dxa"/>
+            <w:shd w:val="clear" w:color="auto" w:fill="8DB3E2"/>
+          </w:tcPr>
+          <w:p>
+            <w:r>
+              <w:t>Responsable</w:t>
+            </w:r>
+          </w:p>
+        </w:tc>
+      </w:tr>
+      <w:tr>
+        <w:tc>
+          <w:tcPr>
+            <w:tcW w:w="2161" w:type="dxa"/>
+          </w:tcPr>
+          <w:p>
+            <w:r>
+              <w:lastRenderedPageBreak/>
+              <w:t>11/10/2024</w:t>
+            </w:r>
+          </w:p>
+        </w:tc>
+        <w:tc>
+          <w:tcPr>
+            <w:tcW w:w="2161" w:type="dxa"/>
+          </w:tcPr>
+          <w:p>
+            <w:r>
+              <w:t>E2</w:t>
+            </w:r>
+          </w:p>
+        </w:tc>
+        <w:tc>
+          <w:tcPr>
+            <w:tcW w:w="2161" w:type="dxa"/>
+          </w:tcPr>
+          <w:p>
+            <w:r>
+              <w:t xml:space="preserve">Se elaboro la estructura del informe de verificación a utilizar en próximas iteraciones. </w:t>
+            </w:r>
+          </w:p>
+        </w:tc>
+        <w:tc>
+          <w:tcPr>
+            <w:tcW w:w="2272" w:type="dxa"/>
+          </w:tcPr>
+          <w:p>
+            <w:r>
+              <w:t>CA</w:t>
+            </w:r>
+          </w:p>
+        </w:tc>
+      </w:tr>
+      <w:tr>
+        <w:tc>
+          <w:tcPr>
+            <w:tcW w:w="2161" w:type="dxa"/>
+          </w:tcPr>
+          <w:p>
+            <w:r>
+              <w:t>28/10/2024</w:t>
+            </w:r>
+          </w:p>
+        </w:tc>
+        <w:tc>
+          <w:tcPr>
+            <w:tcW w:w="2161" w:type="dxa"/>
+          </w:tcPr>
+          <w:p>
+            <w:r>
+              <w:t>C1</w:t>
+            </w:r>
+          </w:p>
+        </w:tc>
+        <w:tc>
+          <w:tcPr>
+            <w:tcW w:w="2161" w:type="dxa"/>
+          </w:tcPr>
+          <w:p>
+            <w:r>
+              <w:t>Se detectaron defectos durante las pruebas y se documentaron en el informe de verificación.</w:t>
+            </w:r>
+          </w:p>
+        </w:tc>
+        <w:tc>
+          <w:tcPr>
+            <w:tcW w:w="2272" w:type="dxa"/>
+          </w:tcPr>
+          <w:p>
+            <w:r>
+              <w:t>CA</w:t>
+            </w:r>
+          </w:p>
+        </w:tc>
+      </w:tr>
+      <w:tr>
+        <w:tc>
+          <w:tcPr>
+            <w:tcW w:w="2161" w:type="dxa"/>
+          </w:tcPr>
+          <w:p>
+            <w:r>
+              <w:t>7/11/2024</w:t>
+            </w:r>
+          </w:p>
+        </w:tc>
+        <w:tc>
+          <w:tcPr>
+            <w:tcW w:w="2161" w:type="dxa"/>
+          </w:tcPr>
+          <w:p>
+            <w:r>
+              <w:t>C2</w:t>
+            </w:r>
+          </w:p>
+        </w:tc>
+        <w:tc>
+          <w:tcPr>
+            <w:tcW w:w="2161" w:type="dxa"/>
+          </w:tcPr>
+          <w:p>
+            <w:r>
+              <w:t>Se detectaron defectos durante las pruebas y se documentaron en el informe de verificación.</w:t>
+            </w:r>
+            <w:r>
+              <w:t xml:space="preserve"> Se optimizaron casos de prueba.</w:t>
+            </w:r>
+          </w:p>
+        </w:tc>
+        <w:tc>
+          <w:tcPr>
+            <w:tcW w:w="2272" w:type="dxa"/>
+          </w:tcPr>
+          <w:p>
+            <w:r>
+              <w:t>CA</w:t>
+            </w:r>
+          </w:p>
+        </w:tc>
+      </w:tr>
+      <w:tr>
+        <w:tc>
+          <w:tcPr>
+            <w:tcW w:w="2161" w:type="dxa"/>
+          </w:tcPr>
+          <w:p>
+            <w:r>
+              <w:t>14/11/2024</w:t>
+            </w:r>
+          </w:p>
+        </w:tc>
+        <w:tc>
+          <w:tcPr>
+            <w:tcW w:w="2161" w:type="dxa"/>
+          </w:tcPr>
+          <w:p>
+            <w:r>
+              <w:t>C3</w:t>
+            </w:r>
+          </w:p>
+        </w:tc>
+        <w:tc>
+          <w:tcPr>
+            <w:tcW w:w="2161" w:type="dxa"/>
+          </w:tcPr>
+          <w:p>
+            <w:r>
+              <w:t>Se detectaron defectos durante las pruebas y se documentaron en el informe de verificación.</w:t>
+            </w:r>
+            <w:r>
+              <w:t xml:space="preserve"> </w:t>
+            </w:r>
+            <w:r>
+              <w:t>Se optimizaron casos de prueba.</w:t>
+            </w:r>
+          </w:p>
+        </w:tc>
+        <w:tc>
+          <w:tcPr>
+            <w:tcW w:w="2272" w:type="dxa"/>
+          </w:tcPr>
+          <w:p>
+            <w:r>
+              <w:t>CA</w:t>
+            </w:r>
+          </w:p>
+        </w:tc>
+      </w:tr>
+      <w:tr>
+        <w:tc>
+          <w:tcPr>
+            <w:tcW w:w="2161" w:type="dxa"/>
+          </w:tcPr>
+          <w:p>
+            <w:r>
+              <w:t>27/01/2025</w:t>
+            </w:r>
+          </w:p>
+        </w:tc>
+        <w:tc>
+          <w:tcPr>
+            <w:tcW w:w="2161" w:type="dxa"/>
+          </w:tcPr>
+          <w:p>
+            <w:r>
+              <w:t>C4</w:t>
+            </w:r>
+          </w:p>
+        </w:tc>
+        <w:tc>
+          <w:tcPr>
+            <w:tcW w:w="2161" w:type="dxa"/>
+          </w:tcPr>
+          <w:p>
+            <w:r>
+              <w:t>No se realizó implementación ni pruebas.</w:t>
+            </w:r>
+          </w:p>
+        </w:tc>
+        <w:tc>
+          <w:tcPr>
+            <w:tcW w:w="2272" w:type="dxa"/>
+          </w:tcPr>
+          <w:p>
+            <w:r>
+              <w:t>CA</w:t>
+            </w:r>
+          </w:p>
+        </w:tc>
+      </w:tr>
+      <w:tr>
+        <w:tc>
+          <w:tcPr>
+            <w:tcW w:w="2161" w:type="dxa"/>
+          </w:tcPr>
+          <w:p>
+            <w:r>
+              <w:t>11/02/2025</w:t>
+            </w:r>
+          </w:p>
+        </w:tc>
+        <w:tc>
+          <w:tcPr>
+            <w:tcW w:w="2161" w:type="dxa"/>
+          </w:tcPr>
+          <w:p>
+            <w:r>
+              <w:t>C5</w:t>
+            </w:r>
+          </w:p>
+        </w:tc>
+        <w:tc>
+          <w:tcPr>
+            <w:tcW w:w="2161" w:type="dxa"/>
+          </w:tcPr>
+          <w:p>
+            <w:r>
+              <w:t xml:space="preserve">No se completó la implementación, por lo </w:t>
+            </w:r>
+            <w:r>
+              <w:t>tanto,</w:t>
+            </w:r>
+            <w:r>
+              <w:t xml:space="preserve"> no se ejecutaron pruebas.</w:t>
+            </w:r>
+          </w:p>
+        </w:tc>
+        <w:tc>
+          <w:tcPr>
+            <w:tcW w:w="2272" w:type="dxa"/>
+          </w:tcPr>
+          <w:p>
+            <w:r>
+              <w:t>CA</w:t>
+            </w:r>
+          </w:p>
+        </w:tc>
+      </w:tr>
+      <w:tr>
+        <w:tc>
+          <w:tcPr>
+            <w:tcW w:w="2161" w:type="dxa"/>
+          </w:tcPr>
+          <w:p>
+            <w:r>
+              <w:t>20/03/2025</w:t>
+            </w:r>
+          </w:p>
+        </w:tc>
+        <w:tc>
+          <w:tcPr>
+            <w:tcW w:w="2161" w:type="dxa"/>
+          </w:tcPr>
+          <w:p>
+            <w:r>
+              <w:t>C6</w:t>
+            </w:r>
+          </w:p>
+        </w:tc>
+        <w:tc>
+          <w:tcPr>
+            <w:tcW w:w="2161" w:type="dxa"/>
+          </w:tcPr>
+          <w:p>
+            <w:r>
+              <w:t>No se ejecutaron las pruebas.</w:t>
+            </w:r>
+          </w:p>
+        </w:tc>
+        <w:tc>
+          <w:tcPr>
+            <w:tcW w:w="2272" w:type="dxa"/>
+          </w:tcPr>
+          <w:p>
+            <w:r>
+              <w:t>CA</w:t>
+            </w:r>
+          </w:p>
+        </w:tc>
+      </w:tr>
+      <w:tr>
+        <w:tc>
+          <w:tcPr>
+            <w:tcW w:w="2161" w:type="dxa"/>
+          </w:tcPr>
+          <w:p>
+            <w:r>
+              <w:t>05/04/2025</w:t>
+            </w:r>
+          </w:p>
+        </w:tc>
+        <w:tc>
+          <w:tcPr>
+            <w:tcW w:w="2161" w:type="dxa"/>
+          </w:tcPr>
+          <w:p>
+            <w:r>
+              <w:t>C7</w:t>
+            </w:r>
+          </w:p>
+        </w:tc>
+        <w:tc>
+          <w:tcPr>
+            <w:tcW w:w="2161" w:type="dxa"/>
+          </w:tcPr>
+          <w:p>
+            <w:r>
+              <w:t>Se</w:t>
+            </w:r>
+            <w:r>
+              <w:t xml:space="preserve"> ejecutaron las pruebas de uno de los </w:t>
+            </w:r>
+            <w:r>
+              <w:lastRenderedPageBreak/>
+              <w:t>casos de uso planificados, el otro no fue completado. Se</w:t>
+            </w:r>
+            <w:r>
+              <w:t xml:space="preserve"> detectaron defectos durante las y se documentaron en el informe de verificación.</w:t>
+            </w:r>
+          </w:p>
+        </w:tc>
+        <w:tc>
+          <w:tcPr>
+            <w:tcW w:w="2272" w:type="dxa"/>
+          </w:tcPr>
+          <w:p>
+            <w:r>
+              <w:lastRenderedPageBreak/>
+              <w:t>CA</w:t>
+            </w:r>
+          </w:p>
+        </w:tc>
+      </w:tr>
+      <w:tr>
+        <w:tc>
+          <w:tcPr>
+            <w:tcW w:w="2161" w:type="dxa"/>
+          </w:tcPr>
+          <w:p>
+            <w:r>
+              <w:t>07/05</w:t>
+            </w:r>
+          </w:p>
+        </w:tc>
+        <w:tc>
+          <w:tcPr>
+            <w:tcW w:w="2161" w:type="dxa"/>
+          </w:tcPr>
+          <w:p>
+            <w:r>
+              <w:t>C8</w:t>
+            </w:r>
+          </w:p>
+        </w:tc>
+        <w:tc>
+          <w:tcPr>
+            <w:tcW w:w="2161" w:type="dxa"/>
+          </w:tcPr>
+          <w:p>
+            <w:r>
+              <w:t>No se completo la implementación ni se realizaron pruebas.</w:t>
+            </w:r>
+          </w:p>
+        </w:tc>
+        <w:tc>
+          <w:tcPr>
+            <w:tcW w:w="2272" w:type="dxa"/>
+          </w:tcPr>
+          <w:p>
+            <w:r>
+              <w:t>CA</w:t>
+            </w:r>
+          </w:p>
+        </w:tc>
+      </w:tr>
+      <w:tr>
+        <w:tc>
+          <w:tcPr>
+            <w:tcW w:w="2161" w:type="dxa"/>
+          </w:tcPr>
+          <w:p>
+            <w:r>
+              <w:t>28/05</w:t>
+            </w:r>
+          </w:p>
+        </w:tc>
+        <w:tc>
+          <w:tcPr>
+            <w:tcW w:w="2161" w:type="dxa"/>
+          </w:tcPr>
+          <w:p>
+            <w:r>
+              <w:t>C9</w:t>
+            </w:r>
+          </w:p>
+        </w:tc>
+        <w:tc>
+          <w:tcPr>
+            <w:tcW w:w="2161" w:type="dxa"/>
+          </w:tcPr>
+          <w:p>
+            <w:r>
+              <w:t>Se detectaron y corrigieron los defectos encontrados. Todos los defectos documentados en el informe de verificación están resueltos.</w:t>
+            </w:r>
+          </w:p>
+        </w:tc>
+        <w:tc>
+          <w:tcPr>
+            <w:tcW w:w="2272" w:type="dxa"/>
+          </w:tcPr>
+          <w:p>
+            <w:r>
+              <w:t>CA</w:t>
+            </w:r>
+          </w:p>
+        </w:tc>
+      </w:tr>
+    </w:tbl>
+    <w:p>
+      <w:pPr>
+        <w:spacing w:before="0" w:line="240" w:lineRule="auto"/>
+        <w:jc w:val="left"/>
+        <w:rPr>
+          <w:rFonts w:ascii="Cambria" w:eastAsia="Times New Roman" w:hAnsi="Cambria"/>
+          <w:b/>
+          <w:bCs/>
+          <w:color w:val="365F91"/>
+          <w:sz w:val="28"/>
+          <w:szCs w:val="28"/>
+          <w:lang w:val="es-AR"/>
+        </w:rPr>
+      </w:pPr>
+    </w:p>
+    <w:p>
+      <w:pPr>
+        <w:pStyle w:val="PSI-Ttulo1"/>
+      </w:pPr>
+      <w:r>
         <w:t>Riesgo 02:</w:t>
       </w:r>
       <w:bookmarkEnd w:id="14"/>
@@ -7894,6 +9519,7 @@
           </w:tcPr>
           <w:p>
             <w:r>
+              <w:lastRenderedPageBreak/>
               <w:t>Factor</w:t>
             </w:r>
           </w:p>
@@ -15924,64 +17550,6 @@
           <w:p>
             <w:r>
               <w:t>C4</w:t>
-            </w:r>
-          </w:p>
-        </w:tc>
-      </w:tr>
-      <w:tr>
-        <w:tc>
-          <w:tcPr>
-            <w:tcW w:w="2660" w:type="dxa"/>
-          </w:tcPr>
-          <w:p>
-            <w:r>
-              <w:lastRenderedPageBreak/>
-              <w:t>Contingencia</w:t>
-            </w:r>
-          </w:p>
-        </w:tc>
-        <w:tc>
-          <w:tcPr>
-            <w:tcW w:w="1701" w:type="dxa"/>
-          </w:tcPr>
-          <w:p>
-            <w:r>
-              <w:t xml:space="preserve">CA </w:t>
-            </w:r>
-          </w:p>
-        </w:tc>
-        <w:tc>
-          <w:tcPr>
-            <w:tcW w:w="2693" w:type="dxa"/>
-            <w:shd w:val="clear" w:color="auto" w:fill="auto"/>
-          </w:tcPr>
-          <w:p>
-            <w:pPr>
-              <w:pStyle w:val="Prrafodelista"/>
-              <w:numPr>
-                <w:ilvl w:val="0"/>
-                <w:numId w:val="40"/>
-              </w:numPr>
-            </w:pPr>
-            <w:r>
-              <w:t>R</w:t>
-            </w:r>
-            <w:r>
-              <w:t>ealizar avances periódicos con los clientes para validar los resultados obtenidos.</w:t>
-            </w:r>
-          </w:p>
-        </w:tc>
-        <w:tc>
-          <w:tcPr>
-            <w:tcW w:w="1701" w:type="dxa"/>
-            <w:shd w:val="clear" w:color="auto" w:fill="auto"/>
-          </w:tcPr>
-          <w:p>
-            <w:r>
-              <w:t>C</w:t>
-            </w:r>
-            <w:r>
-              <w:t>5</w:t>
             </w:r>
           </w:p>
         </w:tc>
@@ -20928,6 +22496,92 @@
     </w:lvl>
   </w:abstractNum>
   <w:abstractNum w:abstractNumId="36" w15:restartNumberingAfterBreak="0">
+    <w:nsid w:val="79127437"/>
+    <w:multiLevelType w:val="hybridMultilevel"/>
+    <w:tmpl w:val="49B62012"/>
+    <w:lvl w:ilvl="0" w:tplc="2C0A0015">
+      <w:start w:val="1"/>
+      <w:numFmt w:val="upperLetter"/>
+      <w:lvlText w:val="%1."/>
+      <w:lvlJc w:val="left"/>
+      <w:pPr>
+        <w:ind w:left="720" w:hanging="360"/>
+      </w:pPr>
+    </w:lvl>
+    <w:lvl w:ilvl="1" w:tplc="2C0A0019" w:tentative="1">
+      <w:start w:val="1"/>
+      <w:numFmt w:val="lowerLetter"/>
+      <w:lvlText w:val="%2."/>
+      <w:lvlJc w:val="left"/>
+      <w:pPr>
+        <w:ind w:left="1440" w:hanging="360"/>
+      </w:pPr>
+    </w:lvl>
+    <w:lvl w:ilvl="2" w:tplc="2C0A001B" w:tentative="1">
+      <w:start w:val="1"/>
+      <w:numFmt w:val="lowerRoman"/>
+      <w:lvlText w:val="%3."/>
+      <w:lvlJc w:val="right"/>
+      <w:pPr>
+        <w:ind w:left="2160" w:hanging="180"/>
+      </w:pPr>
+    </w:lvl>
+    <w:lvl w:ilvl="3" w:tplc="2C0A000F" w:tentative="1">
+      <w:start w:val="1"/>
+      <w:numFmt w:val="decimal"/>
+      <w:lvlText w:val="%4."/>
+      <w:lvlJc w:val="left"/>
+      <w:pPr>
+        <w:ind w:left="2880" w:hanging="360"/>
+      </w:pPr>
+    </w:lvl>
+    <w:lvl w:ilvl="4" w:tplc="2C0A0019" w:tentative="1">
+      <w:start w:val="1"/>
+      <w:numFmt w:val="lowerLetter"/>
+      <w:lvlText w:val="%5."/>
+      <w:lvlJc w:val="left"/>
+      <w:pPr>
+        <w:ind w:left="3600" w:hanging="360"/>
+      </w:pPr>
+    </w:lvl>
+    <w:lvl w:ilvl="5" w:tplc="2C0A001B" w:tentative="1">
+      <w:start w:val="1"/>
+      <w:numFmt w:val="lowerRoman"/>
+      <w:lvlText w:val="%6."/>
+      <w:lvlJc w:val="right"/>
+      <w:pPr>
+        <w:ind w:left="4320" w:hanging="180"/>
+      </w:pPr>
+    </w:lvl>
+    <w:lvl w:ilvl="6" w:tplc="2C0A000F" w:tentative="1">
+      <w:start w:val="1"/>
+      <w:numFmt w:val="decimal"/>
+      <w:lvlText w:val="%7."/>
+      <w:lvlJc w:val="left"/>
+      <w:pPr>
+        <w:ind w:left="5040" w:hanging="360"/>
+      </w:pPr>
+    </w:lvl>
+    <w:lvl w:ilvl="7" w:tplc="2C0A0019" w:tentative="1">
+      <w:start w:val="1"/>
+      <w:numFmt w:val="lowerLetter"/>
+      <w:lvlText w:val="%8."/>
+      <w:lvlJc w:val="left"/>
+      <w:pPr>
+        <w:ind w:left="5760" w:hanging="360"/>
+      </w:pPr>
+    </w:lvl>
+    <w:lvl w:ilvl="8" w:tplc="2C0A001B" w:tentative="1">
+      <w:start w:val="1"/>
+      <w:numFmt w:val="lowerRoman"/>
+      <w:lvlText w:val="%9."/>
+      <w:lvlJc w:val="right"/>
+      <w:pPr>
+        <w:ind w:left="6480" w:hanging="180"/>
+      </w:pPr>
+    </w:lvl>
+  </w:abstractNum>
+  <w:abstractNum w:abstractNumId="37" w15:restartNumberingAfterBreak="0">
     <w:nsid w:val="7D685015"/>
     <w:multiLevelType w:val="hybridMultilevel"/>
     <w:tmpl w:val="C58655EE"/>
@@ -21016,7 +22670,7 @@
       </w:pPr>
     </w:lvl>
   </w:abstractNum>
-  <w:abstractNum w:abstractNumId="37" w15:restartNumberingAfterBreak="0">
+  <w:abstractNum w:abstractNumId="38" w15:restartNumberingAfterBreak="0">
     <w:nsid w:val="7DD64906"/>
     <w:multiLevelType w:val="hybridMultilevel"/>
     <w:tmpl w:val="795E7434"/>
@@ -21158,7 +22812,7 @@
     <w:abstractNumId w:val="33"/>
   </w:num>
   <w:num w:numId="10" w16cid:durableId="1643389846">
-    <w:abstractNumId w:val="37"/>
+    <w:abstractNumId w:val="38"/>
   </w:num>
   <w:num w:numId="11" w16cid:durableId="2089494164">
     <w:abstractNumId w:val="10"/>
@@ -21239,7 +22893,7 @@
     <w:abstractNumId w:val="34"/>
   </w:num>
   <w:num w:numId="37" w16cid:durableId="107284108">
-    <w:abstractNumId w:val="36"/>
+    <w:abstractNumId w:val="37"/>
   </w:num>
   <w:num w:numId="38" w16cid:durableId="410856618">
     <w:abstractNumId w:val="32"/>
@@ -21249,6 +22903,9 @@
   </w:num>
   <w:num w:numId="40" w16cid:durableId="1785660175">
     <w:abstractNumId w:val="5"/>
+  </w:num>
+  <w:num w:numId="41" w16cid:durableId="38408125">
+    <w:abstractNumId w:val="36"/>
   </w:num>
 </w:numbering>
 </file>
@@ -21645,7 +23302,7 @@
   <w:style w:type="paragraph" w:default="1" w:styleId="Normal">
     <w:name w:val="Normal"/>
     <w:qFormat/>
-    <w:rsid w:val="00780CD8"/>
+    <w:rsid w:val="00137BDD"/>
     <w:pPr>
       <w:spacing w:before="200" w:line="276" w:lineRule="auto"/>
       <w:jc w:val="both"/>

</xml_diff>